<commit_message>
Atualização do manual e projeto.
</commit_message>
<xml_diff>
--- a/Documentacao/Manual da impressora 3D Cloner DH Plus.docx
+++ b/Documentacao/Manual da impressora 3D Cloner DH Plus.docx
@@ -1,6 +1,6 @@
 
 <file path=word/document.xml><?xml version="1.0" encoding="utf-8"?>
-<w:document xmlns:mc="http://schemas.openxmlformats.org/markup-compatibility/2006" xmlns:o="urn:schemas-microsoft-com:office:office" xmlns:r="http://schemas.openxmlformats.org/officeDocument/2006/relationships" xmlns:m="http://schemas.openxmlformats.org/officeDocument/2006/math" xmlns:v="urn:schemas-microsoft-com:vml" xmlns:wp="http://schemas.openxmlformats.org/drawingml/2006/wordprocessingDrawing" xmlns:w10="urn:schemas-microsoft-com:office:word" xmlns:w="http://schemas.openxmlformats.org/wordprocessingml/2006/main" xmlns:wne="http://schemas.microsoft.com/office/word/2006/wordml" xmlns:sl="http://schemas.openxmlformats.org/schemaLibrary/2006/main" xmlns:a="http://schemas.openxmlformats.org/drawingml/2006/main" xmlns:pic="http://schemas.openxmlformats.org/drawingml/2006/picture" xmlns:c="http://schemas.openxmlformats.org/drawingml/2006/chart" xmlns:lc="http://schemas.openxmlformats.org/drawingml/2006/lockedCanvas" xmlns:dgm="http://schemas.openxmlformats.org/drawingml/2006/diagram" xmlns:wps="http://schemas.microsoft.com/office/word/2010/wordprocessingShape" xmlns:wpg="http://schemas.microsoft.com/office/word/2010/wordprocessingGroup" xmlns:w14="http://schemas.microsoft.com/office/word/2010/wordml" xmlns:w15="http://schemas.microsoft.com/office/word/2012/wordml">
+<w:document xmlns:wpc="http://schemas.microsoft.com/office/word/2010/wordprocessingCanvas" xmlns:mc="http://schemas.openxmlformats.org/markup-compatibility/2006" xmlns:o="urn:schemas-microsoft-com:office:office" xmlns:r="http://schemas.openxmlformats.org/officeDocument/2006/relationships" xmlns:m="http://schemas.openxmlformats.org/officeDocument/2006/math" xmlns:v="urn:schemas-microsoft-com:vml" xmlns:wp14="http://schemas.microsoft.com/office/word/2010/wordprocessingDrawing" xmlns:wp="http://schemas.openxmlformats.org/drawingml/2006/wordprocessingDrawing" xmlns:w="http://schemas.openxmlformats.org/wordprocessingml/2006/main" xmlns:w14="http://schemas.microsoft.com/office/word/2010/wordml" xmlns:w10="urn:schemas-microsoft-com:office:word" xmlns:w15="http://schemas.microsoft.com/office/word/2012/wordml" xmlns:wpg="http://schemas.microsoft.com/office/word/2010/wordprocessingGroup" xmlns:wpi="http://schemas.microsoft.com/office/word/2010/wordprocessingInk" xmlns:wne="http://schemas.microsoft.com/office/word/2006/wordml" xmlns:wps="http://schemas.microsoft.com/office/word/2010/wordprocessingShape" xmlns:wpsCustomData="http://www.wps.cn/officeDocument/2013/wpsCustomData" mc:Ignorable="w14 w15 wp14">
   <w:body>
     <w:p>
       <w:pPr>
@@ -16,7 +16,7 @@
           <w:szCs w:val="28"/>
           <w:rtl w:val="0"/>
         </w:rPr>
-        <w:t xml:space="preserve">MANUAL DA IMPRESSORA 3D CLONER DH PLUS</w:t>
+        <w:t>MANUAL DA IMPRESSORA 3D CLONER DH PLUS</w:t>
       </w:r>
     </w:p>
     <w:p>
@@ -27,11 +27,6 @@
           <w:szCs w:val="28"/>
         </w:rPr>
       </w:pPr>
-      <w:r>
-        <w:rPr>
-          <w:rtl w:val="0"/>
-        </w:rPr>
-      </w:r>
     </w:p>
     <w:p>
       <w:pPr>
@@ -47,7 +42,7 @@
           <w:szCs w:val="24"/>
           <w:rtl w:val="0"/>
         </w:rPr>
-        <w:t xml:space="preserve">Seja bem-vindo! Este manual foi desenvolvido para ajudar a utilização da impressora 3D Cloner DH Plus! Neste conteúdo você terá o conhecimento necessário para usar a impressora corretamente. É importante ler com atenção as informações e não pular a leitura, pois o conteúdo é cumulativo e imprescindível para a utilização correta do dispositivo.</w:t>
+        <w:t>Seja bem-vindo! Este manual foi desenvolvido para ajudar a utilização da impressora 3D Cloner DH Plus! Neste conteúdo você terá o conhecimento necessário para usar a impressora corretamente. É importante ler com atenção as informações e não pular a leitura, pois o conteúdo é cumulativo e imprescindível para a utilização correta do dispositivo.</w:t>
       </w:r>
     </w:p>
     <w:p>
@@ -58,11 +53,6 @@
           <w:szCs w:val="28"/>
         </w:rPr>
       </w:pPr>
-      <w:r>
-        <w:rPr>
-          <w:rtl w:val="0"/>
-        </w:rPr>
-      </w:r>
     </w:p>
     <w:p>
       <w:pPr>
@@ -78,7 +68,7 @@
           <w:szCs w:val="28"/>
           <w:rtl w:val="0"/>
         </w:rPr>
-        <w:t xml:space="preserve">ITENS QUE ACOMPANHAM</w:t>
+        <w:t>ITENS QUE ACOMPANHAM</w:t>
       </w:r>
     </w:p>
     <w:p>
@@ -89,11 +79,6 @@
           <w:szCs w:val="28"/>
         </w:rPr>
       </w:pPr>
-      <w:r>
-        <w:rPr>
-          <w:rtl w:val="0"/>
-        </w:rPr>
-      </w:r>
     </w:p>
     <w:p>
       <w:pPr>
@@ -108,20 +93,21 @@
           <w:szCs w:val="28"/>
         </w:rPr>
         <w:drawing>
-          <wp:inline distB="114300" distT="114300" distL="114300" distR="114300">
-            <wp:extent cx="1157288" cy="1257300"/>
-            <wp:effectExtent b="0" l="0" r="0" t="0"/>
+          <wp:inline distT="114300" distB="114300" distL="114300" distR="114300">
+            <wp:extent cx="1156970" cy="1257300"/>
+            <wp:effectExtent l="0" t="0" r="0" b="0"/>
             <wp:docPr id="6" name="image4.png"/>
-            <a:graphic>
+            <wp:cNvGraphicFramePr/>
+            <a:graphic xmlns:a="http://schemas.openxmlformats.org/drawingml/2006/main">
               <a:graphicData uri="http://schemas.openxmlformats.org/drawingml/2006/picture">
-                <pic:pic>
+                <pic:pic xmlns:pic="http://schemas.openxmlformats.org/drawingml/2006/picture">
                   <pic:nvPicPr>
-                    <pic:cNvPr id="0" name="image4.png"/>
+                    <pic:cNvPr id="6" name="image4.png"/>
                     <pic:cNvPicPr preferRelativeResize="0"/>
                   </pic:nvPicPr>
                   <pic:blipFill>
-                    <a:blip r:embed="rId6"/>
-                    <a:srcRect b="0" l="0" r="0" t="0"/>
+                    <a:blip r:embed="rId4"/>
+                    <a:srcRect/>
                     <a:stretch>
                       <a:fillRect/>
                     </a:stretch>
@@ -131,8 +117,9 @@
                       <a:off x="0" y="0"/>
                       <a:ext cx="1157288" cy="1257300"/>
                     </a:xfrm>
-                    <a:prstGeom prst="rect"/>
-                    <a:ln/>
+                    <a:prstGeom prst="rect">
+                      <a:avLst/>
+                    </a:prstGeom>
                   </pic:spPr>
                 </pic:pic>
               </a:graphicData>
@@ -146,20 +133,21 @@
           <w:szCs w:val="28"/>
         </w:rPr>
         <w:drawing>
-          <wp:inline distB="114300" distT="114300" distL="114300" distR="114300">
-            <wp:extent cx="1281113" cy="1181100"/>
-            <wp:effectExtent b="0" l="0" r="0" t="0"/>
+          <wp:inline distT="114300" distB="114300" distL="114300" distR="114300">
+            <wp:extent cx="1280795" cy="1181100"/>
+            <wp:effectExtent l="0" t="0" r="0" b="0"/>
             <wp:docPr id="5" name="image2.png"/>
-            <a:graphic>
+            <wp:cNvGraphicFramePr/>
+            <a:graphic xmlns:a="http://schemas.openxmlformats.org/drawingml/2006/main">
               <a:graphicData uri="http://schemas.openxmlformats.org/drawingml/2006/picture">
-                <pic:pic>
+                <pic:pic xmlns:pic="http://schemas.openxmlformats.org/drawingml/2006/picture">
                   <pic:nvPicPr>
-                    <pic:cNvPr id="0" name="image2.png"/>
+                    <pic:cNvPr id="5" name="image2.png"/>
                     <pic:cNvPicPr preferRelativeResize="0"/>
                   </pic:nvPicPr>
                   <pic:blipFill>
-                    <a:blip r:embed="rId7"/>
-                    <a:srcRect b="0" l="0" r="0" t="0"/>
+                    <a:blip r:embed="rId5"/>
+                    <a:srcRect/>
                     <a:stretch>
                       <a:fillRect/>
                     </a:stretch>
@@ -169,8 +157,9 @@
                       <a:off x="0" y="0"/>
                       <a:ext cx="1281113" cy="1181100"/>
                     </a:xfrm>
-                    <a:prstGeom prst="rect"/>
-                    <a:ln/>
+                    <a:prstGeom prst="rect">
+                      <a:avLst/>
+                    </a:prstGeom>
                   </pic:spPr>
                 </pic:pic>
               </a:graphicData>
@@ -184,20 +173,21 @@
           <w:szCs w:val="28"/>
         </w:rPr>
         <w:drawing>
-          <wp:inline distB="114300" distT="114300" distL="114300" distR="114300">
-            <wp:extent cx="1209675" cy="1119188"/>
-            <wp:effectExtent b="0" l="0" r="0" t="0"/>
+          <wp:inline distT="114300" distB="114300" distL="114300" distR="114300">
+            <wp:extent cx="1209675" cy="1118870"/>
+            <wp:effectExtent l="0" t="0" r="0" b="0"/>
             <wp:docPr id="1" name="image6.png"/>
-            <a:graphic>
+            <wp:cNvGraphicFramePr/>
+            <a:graphic xmlns:a="http://schemas.openxmlformats.org/drawingml/2006/main">
               <a:graphicData uri="http://schemas.openxmlformats.org/drawingml/2006/picture">
-                <pic:pic>
+                <pic:pic xmlns:pic="http://schemas.openxmlformats.org/drawingml/2006/picture">
                   <pic:nvPicPr>
-                    <pic:cNvPr id="0" name="image6.png"/>
+                    <pic:cNvPr id="1" name="image6.png"/>
                     <pic:cNvPicPr preferRelativeResize="0"/>
                   </pic:nvPicPr>
                   <pic:blipFill>
-                    <a:blip r:embed="rId8"/>
-                    <a:srcRect b="0" l="0" r="0" t="0"/>
+                    <a:blip r:embed="rId6"/>
+                    <a:srcRect/>
                     <a:stretch>
                       <a:fillRect/>
                     </a:stretch>
@@ -207,8 +197,9 @@
                       <a:off x="0" y="0"/>
                       <a:ext cx="1209675" cy="1119188"/>
                     </a:xfrm>
-                    <a:prstGeom prst="rect"/>
-                    <a:ln/>
+                    <a:prstGeom prst="rect">
+                      <a:avLst/>
+                    </a:prstGeom>
                   </pic:spPr>
                 </pic:pic>
               </a:graphicData>
@@ -222,20 +213,21 @@
           <w:szCs w:val="28"/>
         </w:rPr>
         <w:drawing>
-          <wp:inline distB="114300" distT="114300" distL="114300" distR="114300">
-            <wp:extent cx="1100138" cy="1171575"/>
-            <wp:effectExtent b="0" l="0" r="0" t="0"/>
+          <wp:inline distT="114300" distB="114300" distL="114300" distR="114300">
+            <wp:extent cx="1099820" cy="1171575"/>
+            <wp:effectExtent l="0" t="0" r="0" b="0"/>
             <wp:docPr id="3" name="image1.png"/>
-            <a:graphic>
+            <wp:cNvGraphicFramePr/>
+            <a:graphic xmlns:a="http://schemas.openxmlformats.org/drawingml/2006/main">
               <a:graphicData uri="http://schemas.openxmlformats.org/drawingml/2006/picture">
-                <pic:pic>
+                <pic:pic xmlns:pic="http://schemas.openxmlformats.org/drawingml/2006/picture">
                   <pic:nvPicPr>
-                    <pic:cNvPr id="0" name="image1.png"/>
+                    <pic:cNvPr id="3" name="image1.png"/>
                     <pic:cNvPicPr preferRelativeResize="0"/>
                   </pic:nvPicPr>
                   <pic:blipFill>
-                    <a:blip r:embed="rId9"/>
-                    <a:srcRect b="0" l="0" r="0" t="0"/>
+                    <a:blip r:embed="rId7"/>
+                    <a:srcRect/>
                     <a:stretch>
                       <a:fillRect/>
                     </a:stretch>
@@ -245,8 +237,9 @@
                       <a:off x="0" y="0"/>
                       <a:ext cx="1100138" cy="1171575"/>
                     </a:xfrm>
-                    <a:prstGeom prst="rect"/>
-                    <a:ln/>
+                    <a:prstGeom prst="rect">
+                      <a:avLst/>
+                    </a:prstGeom>
                   </pic:spPr>
                 </pic:pic>
               </a:graphicData>
@@ -260,20 +253,21 @@
           <w:szCs w:val="28"/>
         </w:rPr>
         <w:drawing>
-          <wp:inline distB="114300" distT="114300" distL="114300" distR="114300">
-            <wp:extent cx="347663" cy="1076325"/>
-            <wp:effectExtent b="0" l="0" r="0" t="0"/>
+          <wp:inline distT="114300" distB="114300" distL="114300" distR="114300">
+            <wp:extent cx="347345" cy="1076325"/>
+            <wp:effectExtent l="0" t="0" r="0" b="0"/>
             <wp:docPr id="4" name="image3.png"/>
-            <a:graphic>
+            <wp:cNvGraphicFramePr/>
+            <a:graphic xmlns:a="http://schemas.openxmlformats.org/drawingml/2006/main">
               <a:graphicData uri="http://schemas.openxmlformats.org/drawingml/2006/picture">
-                <pic:pic>
+                <pic:pic xmlns:pic="http://schemas.openxmlformats.org/drawingml/2006/picture">
                   <pic:nvPicPr>
-                    <pic:cNvPr id="0" name="image3.png"/>
+                    <pic:cNvPr id="4" name="image3.png"/>
                     <pic:cNvPicPr preferRelativeResize="0"/>
                   </pic:nvPicPr>
                   <pic:blipFill>
-                    <a:blip r:embed="rId10"/>
-                    <a:srcRect b="0" l="0" r="0" t="0"/>
+                    <a:blip r:embed="rId8"/>
+                    <a:srcRect/>
                     <a:stretch>
                       <a:fillRect/>
                     </a:stretch>
@@ -283,8 +277,9 @@
                       <a:off x="0" y="0"/>
                       <a:ext cx="347663" cy="1076325"/>
                     </a:xfrm>
-                    <a:prstGeom prst="rect"/>
-                    <a:ln/>
+                    <a:prstGeom prst="rect">
+                      <a:avLst/>
+                    </a:prstGeom>
                   </pic:spPr>
                 </pic:pic>
               </a:graphicData>
@@ -292,11 +287,6 @@
           </wp:inline>
         </w:drawing>
       </w:r>
-      <w:r>
-        <w:rPr>
-          <w:rtl w:val="0"/>
-        </w:rPr>
-      </w:r>
     </w:p>
     <w:p>
       <w:pPr>
@@ -329,20 +319,21 @@
           <w:szCs w:val="24"/>
         </w:rPr>
         <w:drawing>
-          <wp:inline distB="114300" distT="114300" distL="114300" distR="114300">
-            <wp:extent cx="314325" cy="1119188"/>
-            <wp:effectExtent b="0" l="0" r="0" t="0"/>
+          <wp:inline distT="114300" distB="114300" distL="114300" distR="114300">
+            <wp:extent cx="314325" cy="1118870"/>
+            <wp:effectExtent l="0" t="0" r="0" b="0"/>
             <wp:docPr id="2" name="image5.png"/>
-            <a:graphic>
+            <wp:cNvGraphicFramePr/>
+            <a:graphic xmlns:a="http://schemas.openxmlformats.org/drawingml/2006/main">
               <a:graphicData uri="http://schemas.openxmlformats.org/drawingml/2006/picture">
-                <pic:pic>
+                <pic:pic xmlns:pic="http://schemas.openxmlformats.org/drawingml/2006/picture">
                   <pic:nvPicPr>
-                    <pic:cNvPr id="0" name="image5.png"/>
+                    <pic:cNvPr id="2" name="image5.png"/>
                     <pic:cNvPicPr preferRelativeResize="0"/>
                   </pic:nvPicPr>
                   <pic:blipFill>
-                    <a:blip r:embed="rId11"/>
-                    <a:srcRect b="0" l="0" r="0" t="0"/>
+                    <a:blip r:embed="rId9"/>
+                    <a:srcRect/>
                     <a:stretch>
                       <a:fillRect/>
                     </a:stretch>
@@ -352,8 +343,9 @@
                       <a:off x="0" y="0"/>
                       <a:ext cx="314325" cy="1119188"/>
                     </a:xfrm>
-                    <a:prstGeom prst="rect"/>
-                    <a:ln/>
+                    <a:prstGeom prst="rect">
+                      <a:avLst/>
+                    </a:prstGeom>
                   </pic:spPr>
                 </pic:pic>
               </a:graphicData>
@@ -361,11 +353,6 @@
           </wp:inline>
         </w:drawing>
       </w:r>
-      <w:r>
-        <w:rPr>
-          <w:rtl w:val="0"/>
-        </w:rPr>
-      </w:r>
     </w:p>
     <w:p>
       <w:pPr>
@@ -381,7 +368,7 @@
           <w:szCs w:val="24"/>
           <w:rtl w:val="0"/>
         </w:rPr>
-        <w:t xml:space="preserve">Acessório de limpeza do bico</w:t>
+        <w:t>Acessório de limpeza do bico</w:t>
       </w:r>
     </w:p>
     <w:p>
@@ -393,11 +380,6 @@
           <w:szCs w:val="24"/>
         </w:rPr>
       </w:pPr>
-      <w:r>
-        <w:rPr>
-          <w:rtl w:val="0"/>
-        </w:rPr>
-      </w:r>
     </w:p>
     <w:p>
       <w:pPr>
@@ -414,7 +396,7 @@
           <w:szCs w:val="28"/>
           <w:rtl w:val="0"/>
         </w:rPr>
-        <w:t xml:space="preserve">SOFTWARES</w:t>
+        <w:t>SOFTWARES</w:t>
       </w:r>
     </w:p>
     <w:p>
@@ -426,11 +408,6 @@
           <w:szCs w:val="28"/>
         </w:rPr>
       </w:pPr>
-      <w:r>
-        <w:rPr>
-          <w:rtl w:val="0"/>
-        </w:rPr>
-      </w:r>
     </w:p>
     <w:p>
       <w:pPr>
@@ -455,24 +432,24 @@
       </w:r>
       <w:r>
         <w:rPr>
-          <w:b w:val="1"/>
-          <w:color w:val="333333"/>
-          <w:sz w:val="24"/>
-          <w:szCs w:val="24"/>
-          <w:highlight w:val="white"/>
-          <w:rtl w:val="0"/>
-        </w:rPr>
-        <w:t xml:space="preserve">MatterControl 2.0</w:t>
-      </w:r>
-      <w:r>
-        <w:rPr>
-          <w:color w:val="333333"/>
-          <w:sz w:val="24"/>
-          <w:szCs w:val="24"/>
-          <w:highlight w:val="white"/>
-          <w:rtl w:val="0"/>
-        </w:rPr>
-        <w:t xml:space="preserve">. É possível criar um projeto do zero e conseguir exatidão nas dimensões e medidas.</w:t>
+          <w:b/>
+          <w:color w:val="333333"/>
+          <w:sz w:val="24"/>
+          <w:szCs w:val="24"/>
+          <w:highlight w:val="white"/>
+          <w:rtl w:val="0"/>
+        </w:rPr>
+        <w:t>MatterControl 2.0</w:t>
+      </w:r>
+      <w:r>
+        <w:rPr>
+          <w:color w:val="333333"/>
+          <w:sz w:val="24"/>
+          <w:szCs w:val="24"/>
+          <w:highlight w:val="white"/>
+          <w:rtl w:val="0"/>
+        </w:rPr>
+        <w:t>. É possível criar um projeto do zero e conseguir exatidão nas dimensões e medidas.</w:t>
       </w:r>
     </w:p>
     <w:p>
@@ -498,14 +475,14 @@
       </w:r>
       <w:r>
         <w:rPr>
-          <w:b w:val="1"/>
-          <w:color w:val="333333"/>
-          <w:sz w:val="24"/>
-          <w:szCs w:val="24"/>
-          <w:highlight w:val="white"/>
-          <w:rtl w:val="0"/>
-        </w:rPr>
-        <w:t xml:space="preserve">MatterControl 2.0</w:t>
+          <w:b/>
+          <w:color w:val="333333"/>
+          <w:sz w:val="24"/>
+          <w:szCs w:val="24"/>
+          <w:highlight w:val="white"/>
+          <w:rtl w:val="0"/>
+        </w:rPr>
+        <w:t>MatterControl 2.0</w:t>
       </w:r>
       <w:r>
         <w:rPr>
@@ -519,14 +496,14 @@
       </w:r>
       <w:r>
         <w:rPr>
-          <w:b w:val="1"/>
-          <w:color w:val="333333"/>
-          <w:sz w:val="24"/>
-          <w:szCs w:val="24"/>
-          <w:highlight w:val="white"/>
-          <w:rtl w:val="0"/>
-        </w:rPr>
-        <w:t xml:space="preserve">Meshmixer</w:t>
+          <w:b/>
+          <w:color w:val="333333"/>
+          <w:sz w:val="24"/>
+          <w:szCs w:val="24"/>
+          <w:highlight w:val="white"/>
+          <w:rtl w:val="0"/>
+        </w:rPr>
+        <w:t>Meshmixer</w:t>
       </w:r>
       <w:r>
         <w:rPr>
@@ -540,14 +517,14 @@
       </w:r>
       <w:r>
         <w:rPr>
-          <w:b w:val="1"/>
-          <w:color w:val="333333"/>
-          <w:sz w:val="24"/>
-          <w:szCs w:val="24"/>
-          <w:highlight w:val="white"/>
-          <w:rtl w:val="0"/>
-        </w:rPr>
-        <w:t xml:space="preserve">Netfabb</w:t>
+          <w:b/>
+          <w:color w:val="333333"/>
+          <w:sz w:val="24"/>
+          <w:szCs w:val="24"/>
+          <w:highlight w:val="white"/>
+          <w:rtl w:val="0"/>
+        </w:rPr>
+        <w:t>Netfabb</w:t>
       </w:r>
       <w:r>
         <w:rPr>
@@ -561,14 +538,14 @@
       </w:r>
       <w:r>
         <w:rPr>
-          <w:b w:val="1"/>
-          <w:color w:val="333333"/>
-          <w:sz w:val="24"/>
-          <w:szCs w:val="24"/>
-          <w:highlight w:val="white"/>
-          <w:rtl w:val="0"/>
-        </w:rPr>
-        <w:t xml:space="preserve">ClonerGen3D</w:t>
+          <w:b/>
+          <w:color w:val="333333"/>
+          <w:sz w:val="24"/>
+          <w:szCs w:val="24"/>
+          <w:highlight w:val="white"/>
+          <w:rtl w:val="0"/>
+        </w:rPr>
+        <w:t>ClonerGen3D</w:t>
       </w:r>
       <w:r>
         <w:rPr>
@@ -582,14 +559,14 @@
       </w:r>
       <w:r>
         <w:rPr>
-          <w:b w:val="1"/>
-          <w:color w:val="333333"/>
-          <w:sz w:val="24"/>
-          <w:szCs w:val="24"/>
-          <w:highlight w:val="white"/>
-          <w:rtl w:val="0"/>
-        </w:rPr>
-        <w:t xml:space="preserve">MatterControl 2.0</w:t>
+          <w:b/>
+          <w:color w:val="333333"/>
+          <w:sz w:val="24"/>
+          <w:szCs w:val="24"/>
+          <w:highlight w:val="white"/>
+          <w:rtl w:val="0"/>
+        </w:rPr>
+        <w:t>MatterControl 2.0</w:t>
       </w:r>
       <w:r>
         <w:rPr>
@@ -625,24 +602,24 @@
       </w:r>
       <w:r>
         <w:rPr>
-          <w:b w:val="1"/>
-          <w:color w:val="333333"/>
-          <w:sz w:val="24"/>
-          <w:szCs w:val="24"/>
-          <w:highlight w:val="white"/>
-          <w:rtl w:val="0"/>
-        </w:rPr>
-        <w:t xml:space="preserve">MatterControl 2.0</w:t>
-      </w:r>
-      <w:r>
-        <w:rPr>
-          <w:color w:val="333333"/>
-          <w:sz w:val="24"/>
-          <w:szCs w:val="24"/>
-          <w:highlight w:val="white"/>
-          <w:rtl w:val="0"/>
-        </w:rPr>
-        <w:t xml:space="preserve">, você pode projetar partes usando o Design Tools, ou visitando o Degins Apps para procurar projetos existentes. Você pode também postar seus designs usando uma variedade de configurações vantajosas para personalizar a geração de suporte, nivelamento de leito de software e controles integrados para extrusão dupla usando um poderoso processamento de 64 bits.</w:t>
+          <w:b/>
+          <w:color w:val="333333"/>
+          <w:sz w:val="24"/>
+          <w:szCs w:val="24"/>
+          <w:highlight w:val="white"/>
+          <w:rtl w:val="0"/>
+        </w:rPr>
+        <w:t>MatterControl 2.0</w:t>
+      </w:r>
+      <w:r>
+        <w:rPr>
+          <w:color w:val="333333"/>
+          <w:sz w:val="24"/>
+          <w:szCs w:val="24"/>
+          <w:highlight w:val="white"/>
+          <w:rtl w:val="0"/>
+        </w:rPr>
+        <w:t>, você pode projetar partes usando o Design Tools, ou visitando o Degins Apps para procurar projetos existentes. Você pode também postar seus designs usando uma variedade de configurações vantajosas para personalizar a geração de suporte, nivelamento de leito de software e controles integrados para extrusão dupla usando um poderoso processamento de 64 bits.</w:t>
       </w:r>
     </w:p>
     <w:p>
@@ -664,11 +641,11 @@
           <w:highlight w:val="white"/>
           <w:rtl w:val="0"/>
         </w:rPr>
-        <w:t xml:space="preserve">Quando você tem todas as variáveis de administração, você pode imprimir direto do</w:t>
-      </w:r>
-      <w:r>
-        <w:rPr>
-          <w:b w:val="1"/>
+        <w:t>Quando você tem todas as variáveis de administração, você pode imprimir direto do</w:t>
+      </w:r>
+      <w:r>
+        <w:rPr>
+          <w:b/>
           <w:color w:val="333333"/>
           <w:sz w:val="24"/>
           <w:szCs w:val="24"/>
@@ -689,14 +666,14 @@
       </w:r>
       <w:r>
         <w:rPr>
-          <w:b w:val="1"/>
-          <w:color w:val="333333"/>
-          <w:sz w:val="24"/>
-          <w:szCs w:val="24"/>
-          <w:highlight w:val="white"/>
-          <w:rtl w:val="0"/>
-        </w:rPr>
-        <w:t xml:space="preserve">MatterControl 2.0</w:t>
+          <w:b/>
+          <w:color w:val="333333"/>
+          <w:sz w:val="24"/>
+          <w:szCs w:val="24"/>
+          <w:highlight w:val="white"/>
+          <w:rtl w:val="0"/>
+        </w:rPr>
+        <w:t>MatterControl 2.0</w:t>
       </w:r>
       <w:r>
         <w:rPr>
@@ -708,19 +685,37 @@
         </w:rPr>
         <w:t xml:space="preserve"> faz tudo isso. No </w:t>
       </w:r>
-      <w:hyperlink r:id="rId12">
-        <w:r>
-          <w:rPr>
-            <w:color w:val="1155cc"/>
-            <w:sz w:val="24"/>
-            <w:szCs w:val="24"/>
-            <w:highlight w:val="white"/>
-            <w:u w:val="single"/>
-            <w:rtl w:val="0"/>
-          </w:rPr>
-          <w:t xml:space="preserve">site</w:t>
-        </w:r>
-      </w:hyperlink>
+      <w:r>
+        <w:fldChar w:fldCharType="begin"/>
+      </w:r>
+      <w:r>
+        <w:instrText xml:space="preserve"> HYPERLINK "https://www.matterhackers.com/store/l/mattercontrol/sk/MKZGTDW6" \h </w:instrText>
+      </w:r>
+      <w:r>
+        <w:fldChar w:fldCharType="separate"/>
+      </w:r>
+      <w:r>
+        <w:rPr>
+          <w:color w:val="1155CC"/>
+          <w:sz w:val="24"/>
+          <w:szCs w:val="24"/>
+          <w:highlight w:val="white"/>
+          <w:u w:val="single"/>
+          <w:rtl w:val="0"/>
+        </w:rPr>
+        <w:t>site</w:t>
+      </w:r>
+      <w:r>
+        <w:rPr>
+          <w:color w:val="1155CC"/>
+          <w:sz w:val="24"/>
+          <w:szCs w:val="24"/>
+          <w:highlight w:val="white"/>
+          <w:u w:val="single"/>
+          <w:rtl w:val="0"/>
+        </w:rPr>
+        <w:fldChar w:fldCharType="end"/>
+      </w:r>
       <w:r>
         <w:rPr>
           <w:color w:val="333333"/>
@@ -741,6 +736,7 @@
           <w:sz w:val="24"/>
           <w:szCs w:val="24"/>
           <w:highlight w:val="white"/>
+          <w:rtl w:val="0"/>
         </w:rPr>
       </w:pPr>
       <w:r>
@@ -755,7 +751,7 @@
       </w:r>
       <w:r>
         <w:rPr>
-          <w:b w:val="1"/>
+          <w:b/>
           <w:color w:val="333333"/>
           <w:sz w:val="24"/>
           <w:szCs w:val="24"/>
@@ -774,19 +770,37 @@
         </w:rPr>
         <w:t xml:space="preserve">está disponível no </w:t>
       </w:r>
-      <w:hyperlink r:id="rId13">
-        <w:r>
-          <w:rPr>
-            <w:color w:val="1155cc"/>
-            <w:sz w:val="24"/>
-            <w:szCs w:val="24"/>
-            <w:highlight w:val="white"/>
-            <w:u w:val="single"/>
-            <w:rtl w:val="0"/>
-          </w:rPr>
-          <w:t xml:space="preserve">Github</w:t>
-        </w:r>
-      </w:hyperlink>
+      <w:r>
+        <w:fldChar w:fldCharType="begin"/>
+      </w:r>
+      <w:r>
+        <w:instrText xml:space="preserve"> HYPERLINK "https://github.com/MatterHackers/MatterControl" \h </w:instrText>
+      </w:r>
+      <w:r>
+        <w:fldChar w:fldCharType="separate"/>
+      </w:r>
+      <w:r>
+        <w:rPr>
+          <w:color w:val="1155CC"/>
+          <w:sz w:val="24"/>
+          <w:szCs w:val="24"/>
+          <w:highlight w:val="white"/>
+          <w:u w:val="single"/>
+          <w:rtl w:val="0"/>
+        </w:rPr>
+        <w:t>Github</w:t>
+      </w:r>
+      <w:r>
+        <w:rPr>
+          <w:color w:val="1155CC"/>
+          <w:sz w:val="24"/>
+          <w:szCs w:val="24"/>
+          <w:highlight w:val="white"/>
+          <w:u w:val="single"/>
+          <w:rtl w:val="0"/>
+        </w:rPr>
+        <w:fldChar w:fldCharType="end"/>
+      </w:r>
       <w:r>
         <w:rPr>
           <w:color w:val="333333"/>
@@ -797,101 +811,530 @@
         </w:rPr>
         <w:t xml:space="preserve"> onde é possível fazer o download e conhecer toda a sua arquitetura, o software foi escrito na linguagem C#.</w:t>
       </w:r>
-      <w:r>
-        <w:rPr>
-          <w:rtl w:val="0"/>
-        </w:rPr>
+    </w:p>
+    <w:p>
+      <w:pPr>
+        <w:ind w:left="0" w:firstLine="720"/>
+        <w:jc w:val="left"/>
+        <w:rPr>
+          <w:color w:val="333333"/>
+          <w:sz w:val="24"/>
+          <w:szCs w:val="24"/>
+          <w:highlight w:val="white"/>
+          <w:rtl w:val="0"/>
+        </w:rPr>
+      </w:pPr>
+    </w:p>
+    <w:p>
+      <w:pPr>
+        <w:ind w:left="0" w:firstLine="720"/>
+        <w:jc w:val="left"/>
+        <w:rPr>
+          <w:color w:val="333333"/>
+          <w:sz w:val="24"/>
+          <w:szCs w:val="24"/>
+          <w:highlight w:val="white"/>
+          <w:rtl w:val="0"/>
+        </w:rPr>
+      </w:pPr>
+    </w:p>
+    <w:p>
+      <w:pPr>
+        <w:jc w:val="left"/>
+        <w:rPr>
+          <w:b/>
+          <w:bCs/>
+          <w:color w:val="333333"/>
+          <w:sz w:val="24"/>
+          <w:szCs w:val="24"/>
+          <w:highlight w:val="white"/>
+          <w:rtl w:val="0"/>
+          <w:lang w:val="en-US"/>
+        </w:rPr>
+      </w:pPr>
+      <w:r>
+        <w:rPr>
+          <w:b/>
+          <w:bCs/>
+          <w:color w:val="333333"/>
+          <w:sz w:val="24"/>
+          <w:szCs w:val="24"/>
+          <w:highlight w:val="white"/>
+          <w:rtl w:val="0"/>
+          <w:lang w:val="en-US"/>
+        </w:rPr>
+        <w:t>COMO FAZER O PROJETO DA SIGLA DA UFS NO MATTER CONTROL 2.0</w:t>
+      </w:r>
+    </w:p>
+    <w:p>
+      <w:pPr>
+        <w:jc w:val="left"/>
+        <w:rPr>
+          <w:b/>
+          <w:bCs/>
+          <w:color w:val="333333"/>
+          <w:sz w:val="24"/>
+          <w:szCs w:val="24"/>
+          <w:highlight w:val="white"/>
+          <w:rtl w:val="0"/>
+          <w:lang w:val="en-US"/>
+        </w:rPr>
+      </w:pPr>
+    </w:p>
+    <w:p>
+      <w:pPr>
+        <w:jc w:val="left"/>
+        <w:rPr>
+          <w:b w:val="0"/>
+          <w:bCs w:val="0"/>
+          <w:color w:val="333333"/>
+          <w:sz w:val="24"/>
+          <w:szCs w:val="24"/>
+          <w:highlight w:val="white"/>
+          <w:rtl w:val="0"/>
+          <w:lang w:val="en-US"/>
+        </w:rPr>
+      </w:pPr>
+      <w:r>
+        <w:rPr>
+          <w:b/>
+          <w:bCs/>
+          <w:color w:val="333333"/>
+          <w:sz w:val="24"/>
+          <w:szCs w:val="24"/>
+          <w:highlight w:val="white"/>
+          <w:rtl w:val="0"/>
+          <w:lang w:val="en-US"/>
+        </w:rPr>
+        <w:t xml:space="preserve">1º PASSO: </w:t>
+      </w:r>
+      <w:r>
+        <w:rPr>
+          <w:b w:val="0"/>
+          <w:bCs w:val="0"/>
+          <w:color w:val="333333"/>
+          <w:sz w:val="24"/>
+          <w:szCs w:val="24"/>
+          <w:highlight w:val="white"/>
+          <w:rtl w:val="0"/>
+          <w:lang w:val="en-US"/>
+        </w:rPr>
+        <w:t>Abra o atalho disponível na área de trabalho.</w:t>
+      </w:r>
+    </w:p>
+    <w:p>
+      <w:pPr>
+        <w:jc w:val="left"/>
+        <w:rPr>
+          <w:b/>
+          <w:bCs/>
+          <w:color w:val="333333"/>
+          <w:sz w:val="24"/>
+          <w:szCs w:val="24"/>
+          <w:highlight w:val="white"/>
+          <w:rtl w:val="0"/>
+          <w:lang w:val="en-US"/>
+        </w:rPr>
+      </w:pPr>
+    </w:p>
+    <w:p>
+      <w:pPr>
+        <w:jc w:val="left"/>
+        <w:rPr>
+          <w:b/>
+          <w:bCs/>
+          <w:color w:val="333333"/>
+          <w:sz w:val="24"/>
+          <w:szCs w:val="24"/>
+          <w:highlight w:val="white"/>
+          <w:rtl w:val="0"/>
+          <w:lang w:val="en-US"/>
+        </w:rPr>
+      </w:pPr>
+      <w:r>
+        <w:rPr>
+          <w:b/>
+          <w:bCs/>
+          <w:color w:val="333333"/>
+          <w:sz w:val="24"/>
+          <w:szCs w:val="24"/>
+          <w:highlight w:val="white"/>
+          <w:rtl w:val="0"/>
+          <w:lang w:val="en-US"/>
+        </w:rPr>
+        <w:t>2º PASSO:</w:t>
+      </w:r>
+      <w:bookmarkStart w:id="0" w:name="_GoBack"/>
+      <w:bookmarkEnd w:id="0"/>
+    </w:p>
+    <w:p>
+      <w:pPr>
+        <w:jc w:val="left"/>
+        <w:rPr>
+          <w:b/>
+          <w:bCs/>
+          <w:color w:val="333333"/>
+          <w:sz w:val="24"/>
+          <w:szCs w:val="24"/>
+          <w:highlight w:val="white"/>
+          <w:rtl w:val="0"/>
+          <w:lang w:val="en-US"/>
+        </w:rPr>
+      </w:pPr>
+    </w:p>
+    <w:p>
+      <w:pPr>
+        <w:jc w:val="left"/>
+        <w:rPr>
+          <w:b/>
+          <w:bCs/>
+          <w:color w:val="333333"/>
+          <w:sz w:val="24"/>
+          <w:szCs w:val="24"/>
+          <w:highlight w:val="white"/>
+          <w:rtl w:val="0"/>
+          <w:lang w:val="en-US"/>
+        </w:rPr>
+      </w:pPr>
+      <w:r>
+        <w:rPr>
+          <w:b/>
+          <w:bCs/>
+          <w:color w:val="333333"/>
+          <w:sz w:val="24"/>
+          <w:szCs w:val="24"/>
+          <w:highlight w:val="white"/>
+          <w:rtl w:val="0"/>
+          <w:lang w:val="en-US"/>
+        </w:rPr>
+        <w:t>3º PASSO:</w:t>
+      </w:r>
+    </w:p>
+    <w:p>
+      <w:pPr>
+        <w:jc w:val="left"/>
+        <w:rPr>
+          <w:b/>
+          <w:bCs/>
+          <w:color w:val="333333"/>
+          <w:sz w:val="24"/>
+          <w:szCs w:val="24"/>
+          <w:highlight w:val="white"/>
+          <w:rtl w:val="0"/>
+          <w:lang w:val="en-US"/>
+        </w:rPr>
+      </w:pPr>
+    </w:p>
+    <w:p>
+      <w:pPr>
+        <w:jc w:val="left"/>
+        <w:rPr>
+          <w:b/>
+          <w:bCs/>
+          <w:color w:val="333333"/>
+          <w:sz w:val="24"/>
+          <w:szCs w:val="24"/>
+          <w:highlight w:val="white"/>
+          <w:rtl w:val="0"/>
+          <w:lang w:val="en-US"/>
+        </w:rPr>
+      </w:pPr>
+      <w:r>
+        <w:rPr>
+          <w:b/>
+          <w:bCs/>
+          <w:color w:val="333333"/>
+          <w:sz w:val="24"/>
+          <w:szCs w:val="24"/>
+          <w:highlight w:val="white"/>
+          <w:rtl w:val="0"/>
+          <w:lang w:val="en-US"/>
+        </w:rPr>
+        <w:t>4º PASSO:</w:t>
+      </w:r>
+    </w:p>
+    <w:p>
+      <w:pPr>
+        <w:jc w:val="left"/>
+        <w:rPr>
+          <w:b/>
+          <w:bCs/>
+          <w:color w:val="333333"/>
+          <w:sz w:val="24"/>
+          <w:szCs w:val="24"/>
+          <w:highlight w:val="white"/>
+          <w:rtl w:val="0"/>
+          <w:lang w:val="en-US"/>
+        </w:rPr>
+      </w:pPr>
+    </w:p>
+    <w:p>
+      <w:pPr>
+        <w:jc w:val="left"/>
+        <w:rPr>
+          <w:b/>
+          <w:bCs/>
+          <w:color w:val="333333"/>
+          <w:sz w:val="24"/>
+          <w:szCs w:val="24"/>
+          <w:highlight w:val="white"/>
+          <w:rtl w:val="0"/>
+          <w:lang w:val="en-US"/>
+        </w:rPr>
+      </w:pPr>
+      <w:r>
+        <w:rPr>
+          <w:b/>
+          <w:bCs/>
+          <w:color w:val="333333"/>
+          <w:sz w:val="24"/>
+          <w:szCs w:val="24"/>
+          <w:highlight w:val="white"/>
+          <w:rtl w:val="0"/>
+          <w:lang w:val="en-US"/>
+        </w:rPr>
+        <w:t>5º PASSO:</w:t>
       </w:r>
     </w:p>
     <w:sectPr>
-      <w:pgSz w:h="16834" w:w="11909"/>
-      <w:pgMar w:bottom="1440" w:top="1440" w:left="1440" w:right="1440" w:header="720" w:footer="720"/>
+      <w:pgSz w:w="11909" w:h="16834"/>
+      <w:pgMar w:top="1440" w:right="1440" w:bottom="1440" w:left="1440" w:header="720" w:footer="720" w:gutter="0"/>
       <w:pgNumType w:start="1"/>
     </w:sectPr>
   </w:body>
 </w:document>
 </file>
 
-<file path=word/numbering.xml><?xml version="1.0" encoding="utf-8"?>
-<w:numbering xmlns:mc="http://schemas.openxmlformats.org/markup-compatibility/2006" xmlns:o="urn:schemas-microsoft-com:office:office" xmlns:r="http://schemas.openxmlformats.org/officeDocument/2006/relationships" xmlns:m="http://schemas.openxmlformats.org/officeDocument/2006/math" xmlns:v="urn:schemas-microsoft-com:vml" xmlns:wp="http://schemas.openxmlformats.org/drawingml/2006/wordprocessingDrawing" xmlns:w10="urn:schemas-microsoft-com:office:word" xmlns:w="http://schemas.openxmlformats.org/wordprocessingml/2006/main" xmlns:wne="http://schemas.microsoft.com/office/word/2006/wordml" xmlns:sl="http://schemas.openxmlformats.org/schemaLibrary/2006/main" xmlns:a="http://schemas.openxmlformats.org/drawingml/2006/main" xmlns:pic="http://schemas.openxmlformats.org/drawingml/2006/picture" xmlns:c="http://schemas.openxmlformats.org/drawingml/2006/chart" xmlns:lc="http://schemas.openxmlformats.org/drawingml/2006/lockedCanvas" xmlns:dgm="http://schemas.openxmlformats.org/drawingml/2006/diagram" xmlns:wps="http://schemas.microsoft.com/office/word/2010/wordprocessingShape" xmlns:wpg="http://schemas.microsoft.com/office/word/2010/wordprocessingGroup" xmlns:w14="http://schemas.microsoft.com/office/word/2010/wordml" xmlns:w15="http://schemas.microsoft.com/office/word/2012/wordml"/>
-</file>
-
 <file path=word/styles.xml><?xml version="1.0" encoding="utf-8"?>
-<w:styles xmlns:mc="http://schemas.openxmlformats.org/markup-compatibility/2006" xmlns:o="urn:schemas-microsoft-com:office:office" xmlns:r="http://schemas.openxmlformats.org/officeDocument/2006/relationships" xmlns:m="http://schemas.openxmlformats.org/officeDocument/2006/math" xmlns:v="urn:schemas-microsoft-com:vml" xmlns:wp="http://schemas.openxmlformats.org/drawingml/2006/wordprocessingDrawing" xmlns:w10="urn:schemas-microsoft-com:office:word" xmlns:w="http://schemas.openxmlformats.org/wordprocessingml/2006/main" xmlns:wne="http://schemas.microsoft.com/office/word/2006/wordml" xmlns:sl="http://schemas.openxmlformats.org/schemaLibrary/2006/main" xmlns:a="http://schemas.openxmlformats.org/drawingml/2006/main" xmlns:pic="http://schemas.openxmlformats.org/drawingml/2006/picture" xmlns:c="http://schemas.openxmlformats.org/drawingml/2006/chart" xmlns:lc="http://schemas.openxmlformats.org/drawingml/2006/lockedCanvas" xmlns:dgm="http://schemas.openxmlformats.org/drawingml/2006/diagram" xmlns:wps="http://schemas.microsoft.com/office/word/2010/wordprocessingShape" xmlns:wpg="http://schemas.microsoft.com/office/word/2010/wordprocessingGroup" xmlns:w14="http://schemas.microsoft.com/office/word/2010/wordml" xmlns:w15="http://schemas.microsoft.com/office/word/2012/wordml">
+<w:styles xmlns:mc="http://schemas.openxmlformats.org/markup-compatibility/2006" xmlns:o="urn:schemas-microsoft-com:office:office" xmlns:r="http://schemas.openxmlformats.org/officeDocument/2006/relationships" xmlns:m="http://schemas.openxmlformats.org/officeDocument/2006/math" xmlns:v="urn:schemas-microsoft-com:vml" xmlns:w="http://schemas.openxmlformats.org/wordprocessingml/2006/main" xmlns:w14="http://schemas.microsoft.com/office/word/2010/wordml" xmlns:w10="urn:schemas-microsoft-com:office:word" xmlns:sl="http://schemas.openxmlformats.org/schemaLibrary/2006/main" mc:Ignorable="w14">
   <w:docDefaults>
     <w:rPrDefault>
       <w:rPr>
-        <w:rFonts w:ascii="Arial" w:cs="Arial" w:eastAsia="Arial" w:hAnsi="Arial"/>
-        <w:sz w:val="22"/>
-        <w:szCs w:val="22"/>
-        <w:lang w:val="pt_BR"/>
+        <w:rFonts w:ascii="Arial" w:hAnsi="Arial" w:eastAsia="Arial" w:cs="Arial"/>
       </w:rPr>
     </w:rPrDefault>
-    <w:pPrDefault>
-      <w:pPr>
-        <w:spacing w:line="276" w:lineRule="auto"/>
-      </w:pPr>
-    </w:pPrDefault>
   </w:docDefaults>
-  <w:style w:type="paragraph" w:styleId="Normal" w:default="1">
-    <w:name w:val="normal"/>
+  <w:latentStyles w:count="260" w:defQFormat="0" w:defUnhideWhenUsed="1" w:defSemiHidden="1" w:defUIPriority="99" w:defLockedState="0">
+    <w:lsdException w:qFormat="1" w:unhideWhenUsed="0" w:uiPriority="0" w:semiHidden="0" w:name="Normal"/>
+    <w:lsdException w:unhideWhenUsed="0" w:uiPriority="0" w:semiHidden="0" w:name="heading 1"/>
+    <w:lsdException w:unhideWhenUsed="0" w:uiPriority="0" w:semiHidden="0" w:name="heading 2"/>
+    <w:lsdException w:unhideWhenUsed="0" w:uiPriority="0" w:semiHidden="0" w:name="heading 3"/>
+    <w:lsdException w:unhideWhenUsed="0" w:uiPriority="0" w:semiHidden="0" w:name="heading 4"/>
+    <w:lsdException w:unhideWhenUsed="0" w:uiPriority="0" w:semiHidden="0" w:name="heading 5"/>
+    <w:lsdException w:unhideWhenUsed="0" w:uiPriority="0" w:semiHidden="0" w:name="heading 6"/>
+    <w:lsdException w:qFormat="1" w:uiPriority="0" w:name="heading 7"/>
+    <w:lsdException w:qFormat="1" w:uiPriority="0" w:name="heading 8"/>
+    <w:lsdException w:qFormat="1" w:uiPriority="0" w:name="heading 9"/>
+    <w:lsdException w:unhideWhenUsed="0" w:uiPriority="0" w:semiHidden="0" w:name="index 1"/>
+    <w:lsdException w:unhideWhenUsed="0" w:uiPriority="0" w:semiHidden="0" w:name="index 2"/>
+    <w:lsdException w:unhideWhenUsed="0" w:uiPriority="0" w:semiHidden="0" w:name="index 3"/>
+    <w:lsdException w:unhideWhenUsed="0" w:uiPriority="0" w:semiHidden="0" w:name="index 4"/>
+    <w:lsdException w:unhideWhenUsed="0" w:uiPriority="0" w:semiHidden="0" w:name="index 5"/>
+    <w:lsdException w:unhideWhenUsed="0" w:uiPriority="0" w:semiHidden="0" w:name="index 6"/>
+    <w:lsdException w:unhideWhenUsed="0" w:uiPriority="0" w:semiHidden="0" w:name="index 7"/>
+    <w:lsdException w:unhideWhenUsed="0" w:uiPriority="0" w:semiHidden="0" w:name="index 8"/>
+    <w:lsdException w:unhideWhenUsed="0" w:uiPriority="0" w:semiHidden="0" w:name="index 9"/>
+    <w:lsdException w:unhideWhenUsed="0" w:uiPriority="0" w:semiHidden="0" w:name="toc 1"/>
+    <w:lsdException w:unhideWhenUsed="0" w:uiPriority="0" w:semiHidden="0" w:name="toc 2"/>
+    <w:lsdException w:unhideWhenUsed="0" w:uiPriority="0" w:semiHidden="0" w:name="toc 3"/>
+    <w:lsdException w:unhideWhenUsed="0" w:uiPriority="0" w:semiHidden="0" w:name="toc 4"/>
+    <w:lsdException w:unhideWhenUsed="0" w:uiPriority="0" w:semiHidden="0" w:name="toc 5"/>
+    <w:lsdException w:unhideWhenUsed="0" w:uiPriority="0" w:semiHidden="0" w:name="toc 6"/>
+    <w:lsdException w:unhideWhenUsed="0" w:uiPriority="0" w:semiHidden="0" w:name="toc 7"/>
+    <w:lsdException w:unhideWhenUsed="0" w:uiPriority="0" w:semiHidden="0" w:name="toc 8"/>
+    <w:lsdException w:unhideWhenUsed="0" w:uiPriority="0" w:semiHidden="0" w:name="toc 9"/>
+    <w:lsdException w:unhideWhenUsed="0" w:uiPriority="0" w:semiHidden="0" w:name="Normal Indent"/>
+    <w:lsdException w:unhideWhenUsed="0" w:uiPriority="0" w:semiHidden="0" w:name="footnote text"/>
+    <w:lsdException w:unhideWhenUsed="0" w:uiPriority="0" w:semiHidden="0" w:name="annotation text"/>
+    <w:lsdException w:unhideWhenUsed="0" w:uiPriority="0" w:semiHidden="0" w:name="header"/>
+    <w:lsdException w:unhideWhenUsed="0" w:uiPriority="0" w:semiHidden="0" w:name="footer"/>
+    <w:lsdException w:unhideWhenUsed="0" w:uiPriority="0" w:semiHidden="0" w:name="index heading"/>
+    <w:lsdException w:qFormat="1" w:uiPriority="0" w:name="caption"/>
+    <w:lsdException w:unhideWhenUsed="0" w:uiPriority="0" w:semiHidden="0" w:name="table of figures"/>
+    <w:lsdException w:unhideWhenUsed="0" w:uiPriority="0" w:semiHidden="0" w:name="envelope address"/>
+    <w:lsdException w:unhideWhenUsed="0" w:uiPriority="0" w:semiHidden="0" w:name="envelope return"/>
+    <w:lsdException w:unhideWhenUsed="0" w:uiPriority="0" w:semiHidden="0" w:name="footnote reference"/>
+    <w:lsdException w:unhideWhenUsed="0" w:uiPriority="0" w:semiHidden="0" w:name="annotation reference"/>
+    <w:lsdException w:unhideWhenUsed="0" w:uiPriority="0" w:semiHidden="0" w:name="line number"/>
+    <w:lsdException w:unhideWhenUsed="0" w:uiPriority="0" w:semiHidden="0" w:name="page number"/>
+    <w:lsdException w:unhideWhenUsed="0" w:uiPriority="0" w:semiHidden="0" w:name="endnote reference"/>
+    <w:lsdException w:unhideWhenUsed="0" w:uiPriority="0" w:semiHidden="0" w:name="endnote text"/>
+    <w:lsdException w:unhideWhenUsed="0" w:uiPriority="0" w:semiHidden="0" w:name="table of authorities"/>
+    <w:lsdException w:unhideWhenUsed="0" w:uiPriority="0" w:semiHidden="0" w:name="macro"/>
+    <w:lsdException w:unhideWhenUsed="0" w:uiPriority="0" w:semiHidden="0" w:name="toa heading"/>
+    <w:lsdException w:unhideWhenUsed="0" w:uiPriority="0" w:semiHidden="0" w:name="List"/>
+    <w:lsdException w:unhideWhenUsed="0" w:uiPriority="0" w:semiHidden="0" w:name="List Bullet"/>
+    <w:lsdException w:unhideWhenUsed="0" w:uiPriority="0" w:semiHidden="0" w:name="List Number"/>
+    <w:lsdException w:unhideWhenUsed="0" w:uiPriority="0" w:semiHidden="0" w:name="List 2"/>
+    <w:lsdException w:unhideWhenUsed="0" w:uiPriority="0" w:semiHidden="0" w:name="List 3"/>
+    <w:lsdException w:unhideWhenUsed="0" w:uiPriority="0" w:semiHidden="0" w:name="List 4"/>
+    <w:lsdException w:unhideWhenUsed="0" w:uiPriority="0" w:semiHidden="0" w:name="List 5"/>
+    <w:lsdException w:unhideWhenUsed="0" w:uiPriority="0" w:semiHidden="0" w:name="List Bullet 2"/>
+    <w:lsdException w:unhideWhenUsed="0" w:uiPriority="0" w:semiHidden="0" w:name="List Bullet 3"/>
+    <w:lsdException w:unhideWhenUsed="0" w:uiPriority="0" w:semiHidden="0" w:name="List Bullet 4"/>
+    <w:lsdException w:unhideWhenUsed="0" w:uiPriority="0" w:semiHidden="0" w:name="List Bullet 5"/>
+    <w:lsdException w:unhideWhenUsed="0" w:uiPriority="0" w:semiHidden="0" w:name="List Number 2"/>
+    <w:lsdException w:unhideWhenUsed="0" w:uiPriority="0" w:semiHidden="0" w:name="List Number 3"/>
+    <w:lsdException w:unhideWhenUsed="0" w:uiPriority="0" w:semiHidden="0" w:name="List Number 4"/>
+    <w:lsdException w:unhideWhenUsed="0" w:uiPriority="0" w:semiHidden="0" w:name="List Number 5"/>
+    <w:lsdException w:unhideWhenUsed="0" w:uiPriority="0" w:semiHidden="0" w:name="Title"/>
+    <w:lsdException w:unhideWhenUsed="0" w:uiPriority="0" w:semiHidden="0" w:name="Closing"/>
+    <w:lsdException w:unhideWhenUsed="0" w:uiPriority="0" w:semiHidden="0" w:name="Signature"/>
+    <w:lsdException w:unhideWhenUsed="0" w:uiPriority="0" w:name="Default Paragraph Font"/>
+    <w:lsdException w:unhideWhenUsed="0" w:uiPriority="0" w:semiHidden="0" w:name="Body Text"/>
+    <w:lsdException w:unhideWhenUsed="0" w:uiPriority="0" w:semiHidden="0" w:name="Body Text Indent"/>
+    <w:lsdException w:unhideWhenUsed="0" w:uiPriority="0" w:semiHidden="0" w:name="List Continue"/>
+    <w:lsdException w:unhideWhenUsed="0" w:uiPriority="0" w:semiHidden="0" w:name="List Continue 2"/>
+    <w:lsdException w:unhideWhenUsed="0" w:uiPriority="0" w:semiHidden="0" w:name="List Continue 3"/>
+    <w:lsdException w:unhideWhenUsed="0" w:uiPriority="0" w:semiHidden="0" w:name="List Continue 4"/>
+    <w:lsdException w:unhideWhenUsed="0" w:uiPriority="0" w:semiHidden="0" w:name="List Continue 5"/>
+    <w:lsdException w:unhideWhenUsed="0" w:uiPriority="0" w:semiHidden="0" w:name="Message Header"/>
+    <w:lsdException w:unhideWhenUsed="0" w:uiPriority="0" w:semiHidden="0" w:name="Subtitle"/>
+    <w:lsdException w:unhideWhenUsed="0" w:uiPriority="0" w:semiHidden="0" w:name="Salutation"/>
+    <w:lsdException w:unhideWhenUsed="0" w:uiPriority="0" w:semiHidden="0" w:name="Date"/>
+    <w:lsdException w:unhideWhenUsed="0" w:uiPriority="0" w:semiHidden="0" w:name="Body Text First Indent"/>
+    <w:lsdException w:unhideWhenUsed="0" w:uiPriority="0" w:semiHidden="0" w:name="Body Text First Indent 2"/>
+    <w:lsdException w:unhideWhenUsed="0" w:uiPriority="0" w:semiHidden="0" w:name="Note Heading"/>
+    <w:lsdException w:unhideWhenUsed="0" w:uiPriority="0" w:semiHidden="0" w:name="Body Text 2"/>
+    <w:lsdException w:unhideWhenUsed="0" w:uiPriority="0" w:semiHidden="0" w:name="Body Text 3"/>
+    <w:lsdException w:unhideWhenUsed="0" w:uiPriority="0" w:semiHidden="0" w:name="Body Text Indent 2"/>
+    <w:lsdException w:unhideWhenUsed="0" w:uiPriority="0" w:semiHidden="0" w:name="Body Text Indent 3"/>
+    <w:lsdException w:unhideWhenUsed="0" w:uiPriority="0" w:semiHidden="0" w:name="Block Text"/>
+    <w:lsdException w:unhideWhenUsed="0" w:uiPriority="0" w:semiHidden="0" w:name="Hyperlink"/>
+    <w:lsdException w:unhideWhenUsed="0" w:uiPriority="0" w:semiHidden="0" w:name="FollowedHyperlink"/>
+    <w:lsdException w:qFormat="1" w:unhideWhenUsed="0" w:uiPriority="0" w:semiHidden="0" w:name="Strong"/>
+    <w:lsdException w:qFormat="1" w:unhideWhenUsed="0" w:uiPriority="0" w:semiHidden="0" w:name="Emphasis"/>
+    <w:lsdException w:unhideWhenUsed="0" w:uiPriority="0" w:semiHidden="0" w:name="Document Map"/>
+    <w:lsdException w:unhideWhenUsed="0" w:uiPriority="0" w:semiHidden="0" w:name="Plain Text"/>
+    <w:lsdException w:unhideWhenUsed="0" w:uiPriority="0" w:semiHidden="0" w:name="E-mail Signature"/>
+    <w:lsdException w:unhideWhenUsed="0" w:uiPriority="0" w:semiHidden="0" w:name="Normal (Web)"/>
+    <w:lsdException w:unhideWhenUsed="0" w:uiPriority="0" w:semiHidden="0" w:name="HTML Acronym"/>
+    <w:lsdException w:unhideWhenUsed="0" w:uiPriority="0" w:semiHidden="0" w:name="HTML Address"/>
+    <w:lsdException w:unhideWhenUsed="0" w:uiPriority="0" w:semiHidden="0" w:name="HTML Cite"/>
+    <w:lsdException w:unhideWhenUsed="0" w:uiPriority="0" w:semiHidden="0" w:name="HTML Code"/>
+    <w:lsdException w:unhideWhenUsed="0" w:uiPriority="0" w:semiHidden="0" w:name="HTML Definition"/>
+    <w:lsdException w:unhideWhenUsed="0" w:uiPriority="0" w:semiHidden="0" w:name="HTML Keyboard"/>
+    <w:lsdException w:unhideWhenUsed="0" w:uiPriority="0" w:semiHidden="0" w:name="HTML Preformatted"/>
+    <w:lsdException w:unhideWhenUsed="0" w:uiPriority="0" w:semiHidden="0" w:name="HTML Sample"/>
+    <w:lsdException w:unhideWhenUsed="0" w:uiPriority="0" w:semiHidden="0" w:name="HTML Typewriter"/>
+    <w:lsdException w:unhideWhenUsed="0" w:uiPriority="0" w:semiHidden="0" w:name="HTML Variable"/>
+    <w:lsdException w:unhideWhenUsed="0" w:uiPriority="0" w:name="Normal Table"/>
+    <w:lsdException w:unhideWhenUsed="0" w:uiPriority="0" w:semiHidden="0" w:name="annotation subject"/>
+    <w:lsdException w:unhideWhenUsed="0" w:uiPriority="0" w:semiHidden="0" w:name="Table Simple 1"/>
+    <w:lsdException w:unhideWhenUsed="0" w:uiPriority="0" w:semiHidden="0" w:name="Table Simple 2"/>
+    <w:lsdException w:unhideWhenUsed="0" w:uiPriority="0" w:semiHidden="0" w:name="Table Simple 3"/>
+    <w:lsdException w:unhideWhenUsed="0" w:uiPriority="0" w:semiHidden="0" w:name="Table Classic 1"/>
+    <w:lsdException w:unhideWhenUsed="0" w:uiPriority="0" w:semiHidden="0" w:name="Table Classic 2"/>
+    <w:lsdException w:unhideWhenUsed="0" w:uiPriority="0" w:semiHidden="0" w:name="Table Classic 3"/>
+    <w:lsdException w:unhideWhenUsed="0" w:uiPriority="0" w:semiHidden="0" w:name="Table Classic 4"/>
+    <w:lsdException w:unhideWhenUsed="0" w:uiPriority="0" w:semiHidden="0" w:name="Table Colorful 1"/>
+    <w:lsdException w:unhideWhenUsed="0" w:uiPriority="0" w:semiHidden="0" w:name="Table Colorful 2"/>
+    <w:lsdException w:unhideWhenUsed="0" w:uiPriority="0" w:semiHidden="0" w:name="Table Colorful 3"/>
+    <w:lsdException w:unhideWhenUsed="0" w:uiPriority="0" w:semiHidden="0" w:name="Table Columns 1"/>
+    <w:lsdException w:unhideWhenUsed="0" w:uiPriority="0" w:semiHidden="0" w:name="Table Columns 2"/>
+    <w:lsdException w:unhideWhenUsed="0" w:uiPriority="0" w:semiHidden="0" w:name="Table Columns 3"/>
+    <w:lsdException w:unhideWhenUsed="0" w:uiPriority="0" w:semiHidden="0" w:name="Table Columns 4"/>
+    <w:lsdException w:unhideWhenUsed="0" w:uiPriority="0" w:semiHidden="0" w:name="Table Columns 5"/>
+    <w:lsdException w:unhideWhenUsed="0" w:uiPriority="0" w:semiHidden="0" w:name="Table Grid 1"/>
+    <w:lsdException w:unhideWhenUsed="0" w:uiPriority="0" w:semiHidden="0" w:name="Table Grid 2"/>
+    <w:lsdException w:unhideWhenUsed="0" w:uiPriority="0" w:semiHidden="0" w:name="Table Grid 3"/>
+    <w:lsdException w:unhideWhenUsed="0" w:uiPriority="0" w:semiHidden="0" w:name="Table Grid 4"/>
+    <w:lsdException w:unhideWhenUsed="0" w:uiPriority="0" w:semiHidden="0" w:name="Table Grid 5"/>
+    <w:lsdException w:unhideWhenUsed="0" w:uiPriority="0" w:semiHidden="0" w:name="Table Grid 6"/>
+    <w:lsdException w:unhideWhenUsed="0" w:uiPriority="0" w:semiHidden="0" w:name="Table Grid 7"/>
+    <w:lsdException w:unhideWhenUsed="0" w:uiPriority="0" w:semiHidden="0" w:name="Table Grid 8"/>
+    <w:lsdException w:unhideWhenUsed="0" w:uiPriority="0" w:semiHidden="0" w:name="Table List 1"/>
+    <w:lsdException w:unhideWhenUsed="0" w:uiPriority="0" w:semiHidden="0" w:name="Table List 2"/>
+    <w:lsdException w:unhideWhenUsed="0" w:uiPriority="0" w:semiHidden="0" w:name="Table List 3"/>
+    <w:lsdException w:unhideWhenUsed="0" w:uiPriority="0" w:semiHidden="0" w:name="Table List 4"/>
+    <w:lsdException w:unhideWhenUsed="0" w:uiPriority="0" w:semiHidden="0" w:name="Table List 5"/>
+    <w:lsdException w:unhideWhenUsed="0" w:uiPriority="0" w:semiHidden="0" w:name="Table List 6"/>
+    <w:lsdException w:unhideWhenUsed="0" w:uiPriority="0" w:semiHidden="0" w:name="Table List 7"/>
+    <w:lsdException w:unhideWhenUsed="0" w:uiPriority="0" w:semiHidden="0" w:name="Table List 8"/>
+    <w:lsdException w:unhideWhenUsed="0" w:uiPriority="0" w:semiHidden="0" w:name="Table 3D effects 1"/>
+    <w:lsdException w:unhideWhenUsed="0" w:uiPriority="0" w:semiHidden="0" w:name="Table 3D effects 2"/>
+    <w:lsdException w:unhideWhenUsed="0" w:uiPriority="0" w:semiHidden="0" w:name="Table 3D effects 3"/>
+    <w:lsdException w:unhideWhenUsed="0" w:uiPriority="0" w:semiHidden="0" w:name="Table Contemporary"/>
+    <w:lsdException w:unhideWhenUsed="0" w:uiPriority="0" w:semiHidden="0" w:name="Table Elegant"/>
+    <w:lsdException w:unhideWhenUsed="0" w:uiPriority="0" w:semiHidden="0" w:name="Table Professional"/>
+    <w:lsdException w:unhideWhenUsed="0" w:uiPriority="0" w:semiHidden="0" w:name="Table Subtle 1"/>
+    <w:lsdException w:unhideWhenUsed="0" w:uiPriority="0" w:semiHidden="0" w:name="Table Subtle 2"/>
+    <w:lsdException w:unhideWhenUsed="0" w:uiPriority="0" w:semiHidden="0" w:name="Table Web 1"/>
+    <w:lsdException w:unhideWhenUsed="0" w:uiPriority="0" w:semiHidden="0" w:name="Table Web 2"/>
+    <w:lsdException w:unhideWhenUsed="0" w:uiPriority="0" w:semiHidden="0" w:name="Table Web 3"/>
+    <w:lsdException w:unhideWhenUsed="0" w:uiPriority="0" w:semiHidden="0" w:name="Balloon Text"/>
+    <w:lsdException w:unhideWhenUsed="0" w:uiPriority="0" w:semiHidden="0" w:name="Table Grid"/>
+    <w:lsdException w:unhideWhenUsed="0" w:uiPriority="0" w:semiHidden="0" w:name="Table Theme"/>
+  </w:latentStyles>
+  <w:style w:type="paragraph" w:default="1" w:styleId="1">
+    <w:name w:val="Normal"/>
+    <w:qFormat/>
+    <w:uiPriority w:val="0"/>
+    <w:pPr>
+      <w:spacing w:line="276" w:lineRule="auto"/>
+    </w:pPr>
+    <w:rPr>
+      <w:rFonts w:ascii="Arial" w:hAnsi="Arial" w:eastAsia="Arial" w:cs="Arial"/>
+      <w:sz w:val="22"/>
+      <w:szCs w:val="22"/>
+      <w:lang w:val="zh-CN"/>
+    </w:rPr>
   </w:style>
-  <w:style w:type="table" w:styleId="TableNormal" w:default="1">
-    <w:name w:val="Table Normal"/>
-  </w:style>
-  <w:style w:type="paragraph" w:styleId="Heading1">
+  <w:style w:type="paragraph" w:styleId="2">
     <w:name w:val="heading 1"/>
-    <w:basedOn w:val="Normal"/>
-    <w:next w:val="Normal"/>
+    <w:basedOn w:val="1"/>
+    <w:next w:val="1"/>
+    <w:uiPriority w:val="0"/>
     <w:pPr>
-      <w:keepNext w:val="1"/>
-      <w:keepLines w:val="1"/>
-      <w:spacing w:after="120" w:before="400" w:lineRule="auto"/>
+      <w:keepNext/>
+      <w:keepLines/>
+      <w:spacing w:before="400" w:after="120"/>
     </w:pPr>
     <w:rPr>
       <w:sz w:val="40"/>
       <w:szCs w:val="40"/>
     </w:rPr>
   </w:style>
-  <w:style w:type="paragraph" w:styleId="Heading2">
+  <w:style w:type="paragraph" w:styleId="3">
     <w:name w:val="heading 2"/>
-    <w:basedOn w:val="Normal"/>
-    <w:next w:val="Normal"/>
+    <w:basedOn w:val="1"/>
+    <w:next w:val="1"/>
+    <w:uiPriority w:val="0"/>
     <w:pPr>
-      <w:keepNext w:val="1"/>
-      <w:keepLines w:val="1"/>
-      <w:spacing w:after="120" w:before="360" w:lineRule="auto"/>
+      <w:keepNext/>
+      <w:keepLines/>
+      <w:spacing w:before="360" w:after="120"/>
     </w:pPr>
     <w:rPr>
-      <w:b w:val="0"/>
       <w:sz w:val="32"/>
       <w:szCs w:val="32"/>
     </w:rPr>
   </w:style>
-  <w:style w:type="paragraph" w:styleId="Heading3">
+  <w:style w:type="paragraph" w:styleId="4">
     <w:name w:val="heading 3"/>
-    <w:basedOn w:val="Normal"/>
-    <w:next w:val="Normal"/>
+    <w:basedOn w:val="1"/>
+    <w:next w:val="1"/>
+    <w:uiPriority w:val="0"/>
     <w:pPr>
-      <w:keepNext w:val="1"/>
-      <w:keepLines w:val="1"/>
-      <w:spacing w:after="80" w:before="320" w:lineRule="auto"/>
+      <w:keepNext/>
+      <w:keepLines/>
+      <w:spacing w:before="320" w:after="80"/>
     </w:pPr>
     <w:rPr>
-      <w:b w:val="0"/>
       <w:color w:val="434343"/>
       <w:sz w:val="28"/>
       <w:szCs w:val="28"/>
     </w:rPr>
   </w:style>
-  <w:style w:type="paragraph" w:styleId="Heading4">
+  <w:style w:type="paragraph" w:styleId="5">
     <w:name w:val="heading 4"/>
-    <w:basedOn w:val="Normal"/>
-    <w:next w:val="Normal"/>
+    <w:basedOn w:val="1"/>
+    <w:next w:val="1"/>
+    <w:uiPriority w:val="0"/>
     <w:pPr>
-      <w:keepNext w:val="1"/>
-      <w:keepLines w:val="1"/>
-      <w:spacing w:after="80" w:before="280" w:lineRule="auto"/>
+      <w:keepNext/>
+      <w:keepLines/>
+      <w:spacing w:before="280" w:after="80"/>
     </w:pPr>
     <w:rPr>
       <w:color w:val="666666"/>
@@ -899,14 +1342,15 @@
       <w:szCs w:val="24"/>
     </w:rPr>
   </w:style>
-  <w:style w:type="paragraph" w:styleId="Heading5">
+  <w:style w:type="paragraph" w:styleId="6">
     <w:name w:val="heading 5"/>
-    <w:basedOn w:val="Normal"/>
-    <w:next w:val="Normal"/>
+    <w:basedOn w:val="1"/>
+    <w:next w:val="1"/>
+    <w:uiPriority w:val="0"/>
     <w:pPr>
-      <w:keepNext w:val="1"/>
-      <w:keepLines w:val="1"/>
-      <w:spacing w:after="80" w:before="240" w:lineRule="auto"/>
+      <w:keepNext/>
+      <w:keepLines/>
+      <w:spacing w:before="240" w:after="80"/>
     </w:pPr>
     <w:rPr>
       <w:color w:val="666666"/>
@@ -914,52 +1358,77 @@
       <w:szCs w:val="22"/>
     </w:rPr>
   </w:style>
-  <w:style w:type="paragraph" w:styleId="Heading6">
+  <w:style w:type="paragraph" w:styleId="7">
     <w:name w:val="heading 6"/>
-    <w:basedOn w:val="Normal"/>
-    <w:next w:val="Normal"/>
+    <w:basedOn w:val="1"/>
+    <w:next w:val="1"/>
+    <w:uiPriority w:val="0"/>
     <w:pPr>
-      <w:keepNext w:val="1"/>
-      <w:keepLines w:val="1"/>
-      <w:spacing w:after="80" w:before="240" w:lineRule="auto"/>
+      <w:keepNext/>
+      <w:keepLines/>
+      <w:spacing w:before="240" w:after="80"/>
     </w:pPr>
     <w:rPr>
-      <w:i w:val="1"/>
+      <w:i/>
       <w:color w:val="666666"/>
       <w:sz w:val="22"/>
       <w:szCs w:val="22"/>
     </w:rPr>
   </w:style>
-  <w:style w:type="paragraph" w:styleId="Title">
+  <w:style w:type="character" w:default="1" w:styleId="10">
+    <w:name w:val="Default Paragraph Font"/>
+    <w:semiHidden/>
+    <w:uiPriority w:val="0"/>
+  </w:style>
+  <w:style w:type="table" w:default="1" w:styleId="11">
+    <w:name w:val="Normal Table"/>
+    <w:semiHidden/>
+    <w:uiPriority w:val="0"/>
+    <w:tblPr>
+      <w:tblLayout w:type="fixed"/>
+      <w:tblCellMar>
+        <w:top w:w="0" w:type="dxa"/>
+        <w:left w:w="108" w:type="dxa"/>
+        <w:bottom w:w="0" w:type="dxa"/>
+        <w:right w:w="108" w:type="dxa"/>
+      </w:tblCellMar>
+    </w:tblPr>
+  </w:style>
+  <w:style w:type="paragraph" w:styleId="8">
     <w:name w:val="Title"/>
-    <w:basedOn w:val="Normal"/>
-    <w:next w:val="Normal"/>
+    <w:basedOn w:val="1"/>
+    <w:next w:val="1"/>
+    <w:uiPriority w:val="0"/>
     <w:pPr>
-      <w:keepNext w:val="1"/>
-      <w:keepLines w:val="1"/>
-      <w:spacing w:after="60" w:before="0" w:lineRule="auto"/>
+      <w:keepNext/>
+      <w:keepLines/>
+      <w:spacing w:before="0" w:after="60"/>
     </w:pPr>
     <w:rPr>
       <w:sz w:val="52"/>
       <w:szCs w:val="52"/>
     </w:rPr>
   </w:style>
-  <w:style w:type="paragraph" w:styleId="Subtitle">
+  <w:style w:type="paragraph" w:styleId="9">
     <w:name w:val="Subtitle"/>
-    <w:basedOn w:val="Normal"/>
-    <w:next w:val="Normal"/>
+    <w:basedOn w:val="1"/>
+    <w:next w:val="1"/>
+    <w:uiPriority w:val="0"/>
     <w:pPr>
-      <w:keepNext w:val="1"/>
-      <w:keepLines w:val="1"/>
-      <w:spacing w:after="320" w:before="0" w:lineRule="auto"/>
+      <w:keepNext/>
+      <w:keepLines/>
+      <w:spacing w:before="0" w:after="320"/>
     </w:pPr>
     <w:rPr>
-      <w:rFonts w:ascii="Arial" w:cs="Arial" w:eastAsia="Arial" w:hAnsi="Arial"/>
-      <w:i w:val="0"/>
+      <w:rFonts w:ascii="Arial" w:hAnsi="Arial" w:eastAsia="Arial" w:cs="Arial"/>
       <w:color w:val="666666"/>
       <w:sz w:val="30"/>
       <w:szCs w:val="30"/>
     </w:rPr>
+  </w:style>
+  <w:style w:type="table" w:customStyle="1" w:styleId="12">
+    <w:name w:val="Table Normal"/>
+    <w:uiPriority w:val="0"/>
   </w:style>
 </w:styles>
 </file>
@@ -1280,6 +1749,21 @@
       </a:style>
     </a:lnDef>
   </a:objectDefaults>
-  <a:extraClrSchemeLst/>
 </a:theme>
+</file>
+
+<file path=customXml/item1.xml><?xml version="1.0" encoding="utf-8"?>
+<s:customData xmlns="http://www.wps.cn/officeDocument/2013/wpsCustomData" xmlns:s="http://www.wps.cn/officeDocument/2013/wpsCustomData">
+  <customSectProps>
+    <customSectPr/>
+  </customSectProps>
+</s:customData>
+</file>
+
+<file path=customXml/itemProps1.xml><?xml version="1.0" encoding="utf-8"?>
+<ds:datastoreItem xmlns:ds="http://schemas.openxmlformats.org/officeDocument/2006/customXml" ds:itemID="{B1977F7D-205B-4081-913C-38D41E755F92}">
+  <ds:schemaRefs>
+    <ds:schemaRef ds:uri="http://www.wps.cn/officeDocument/2013/wpsCustomData"/>
+  </ds:schemaRefs>
+</ds:datastoreItem>
 </file>
</xml_diff>